<commit_message>
Small updates/corrections to HA3 materials
</commit_message>
<xml_diff>
--- a/docs/materials/01-HardwareAbstractions/HA3-A-GatesToCircuits.docx
+++ b/docs/materials/01-HardwareAbstractions/HA3-A-GatesToCircuits.docx
@@ -5789,7 +5789,16 @@
         <w:ind w:left="360"/>
       </w:pPr>
       <w:r>
-        <w:t xml:space="preserve">n </w:t>
+        <w:t>rows(</w:t>
+      </w:r>
+      <w:r>
+        <w:t>n</w:t>
+      </w:r>
+      <w:r>
+        <w:t>)</w:t>
+      </w:r>
+      <w:r>
+        <w:t xml:space="preserve"> </w:t>
       </w:r>
       <w:proofErr w:type="gramStart"/>
       <w:r>
@@ -5906,6 +5915,14 @@
           <w:right w:val="thinThickThinSmallGap" w:sz="24" w:space="4" w:color="0070C0"/>
         </w:pBdr>
       </w:pPr>
+      <w:r>
+        <w:t xml:space="preserve">Bf(n) </w:t>
+      </w:r>
+      <w:proofErr w:type="gramStart"/>
+      <w:r>
+        <w:t>= ???</w:t>
+      </w:r>
+      <w:proofErr w:type="gramEnd"/>
     </w:p>
     <w:p/>
     <w:p>
@@ -6153,19 +6170,7 @@
         <w:rPr>
           <w:rFonts w:cstheme="minorHAnsi"/>
         </w:rPr>
-        <w:t xml:space="preserve">Paste and Match Formatting” to paste </w:t>
-      </w:r>
-      <w:r>
-        <w:rPr>
-          <w:rFonts w:cstheme="minorHAnsi"/>
-        </w:rPr>
-        <w:t xml:space="preserve">a picture </w:t>
-      </w:r>
-      <w:r>
-        <w:rPr>
-          <w:rFonts w:cstheme="minorHAnsi"/>
-        </w:rPr>
-        <w:t>inside of the border.</w:t>
+        <w:t>Paste and Match Formatting” to paste a picture inside of the border.</w:t>
       </w:r>
     </w:p>
     <w:p/>

</xml_diff>